<commit_message>
assignment 4 completed up to step 5
</commit_message>
<xml_diff>
--- a/week4_dir/assignment4_dir/assignment4_notes1.docx
+++ b/week4_dir/assignment4_dir/assignment4_notes1.docx
@@ -265,8 +265,6 @@
         </w:rPr>
         <w:t xml:space="preserve"> by ensuring that it is not left blank</w:t>
       </w:r>
-      <w:bookmarkStart w:id="0" w:name="_GoBack"/>
-      <w:bookmarkEnd w:id="0"/>
       <w:r>
         <w:rPr>
           <w:rFonts w:ascii="Times New Roman" w:eastAsia="Times New Roman" w:hAnsi="Times New Roman" w:cs="Times New Roman"/>
@@ -294,6 +292,7 @@
           <w:rFonts w:ascii="Times New Roman" w:eastAsia="Times New Roman" w:hAnsi="Times New Roman" w:cs="Times New Roman"/>
           <w:sz w:val="24"/>
           <w:szCs w:val="24"/>
+          <w:highlight w:val="green"/>
         </w:rPr>
         <w:t>Write one or more JavaScript functions in an external .</w:t>
       </w:r>
@@ -303,6 +302,7 @@
           <w:rFonts w:ascii="Times New Roman" w:eastAsia="Times New Roman" w:hAnsi="Times New Roman" w:cs="Times New Roman"/>
           <w:sz w:val="24"/>
           <w:szCs w:val="24"/>
+          <w:highlight w:val="green"/>
         </w:rPr>
         <w:t>js</w:t>
       </w:r>
@@ -312,6 +312,7 @@
           <w:rFonts w:ascii="Times New Roman" w:eastAsia="Times New Roman" w:hAnsi="Times New Roman" w:cs="Times New Roman"/>
           <w:sz w:val="24"/>
           <w:szCs w:val="24"/>
+          <w:highlight w:val="green"/>
         </w:rPr>
         <w:t xml:space="preserve"> file that will read through the input and count the number of letters which are vowels: </w:t>
       </w:r>
@@ -321,6 +322,7 @@
           <w:rFonts w:ascii="Times New Roman" w:eastAsia="Times New Roman" w:hAnsi="Times New Roman" w:cs="Times New Roman"/>
           <w:sz w:val="24"/>
           <w:szCs w:val="24"/>
+          <w:highlight w:val="green"/>
         </w:rPr>
         <w:t>a</w:t>
       </w:r>
@@ -330,6 +332,7 @@
           <w:rFonts w:ascii="Times New Roman" w:eastAsia="Times New Roman" w:hAnsi="Times New Roman" w:cs="Times New Roman"/>
           <w:sz w:val="24"/>
           <w:szCs w:val="24"/>
+          <w:highlight w:val="green"/>
         </w:rPr>
         <w:t>,e,i,o,u</w:t>
       </w:r>
@@ -340,8 +343,34 @@
           <w:rFonts w:ascii="Times New Roman" w:eastAsia="Times New Roman" w:hAnsi="Times New Roman" w:cs="Times New Roman"/>
           <w:sz w:val="24"/>
           <w:szCs w:val="24"/>
-        </w:rPr>
-        <w:t xml:space="preserve">. Keep five separate counts, one for each of the vowels. Hint: the value of a single character in a string can be saved like this: </w:t>
+          <w:highlight w:val="green"/>
+        </w:rPr>
+        <w:t>.</w:t>
+      </w:r>
+      <w:r>
+        <w:rPr>
+          <w:rFonts w:ascii="Times New Roman" w:eastAsia="Times New Roman" w:hAnsi="Times New Roman" w:cs="Times New Roman"/>
+          <w:sz w:val="24"/>
+          <w:szCs w:val="24"/>
+        </w:rPr>
+        <w:t xml:space="preserve"> </w:t>
+      </w:r>
+      <w:r>
+        <w:rPr>
+          <w:rFonts w:ascii="Times New Roman" w:eastAsia="Times New Roman" w:hAnsi="Times New Roman" w:cs="Times New Roman"/>
+          <w:sz w:val="24"/>
+          <w:szCs w:val="24"/>
+          <w:highlight w:val="green"/>
+        </w:rPr>
+        <w:t>Keep five separate counts, one for each of the vowels.</w:t>
+      </w:r>
+      <w:r>
+        <w:rPr>
+          <w:rFonts w:ascii="Times New Roman" w:eastAsia="Times New Roman" w:hAnsi="Times New Roman" w:cs="Times New Roman"/>
+          <w:sz w:val="24"/>
+          <w:szCs w:val="24"/>
+        </w:rPr>
+        <w:t xml:space="preserve"> Hint: the value of a single character in a string can be saved like this: </w:t>
       </w:r>
       <w:proofErr w:type="spellStart"/>
       <w:r>
@@ -449,13 +478,15 @@
           <w:rFonts w:ascii="Times New Roman" w:eastAsia="Times New Roman" w:hAnsi="Times New Roman" w:cs="Times New Roman"/>
           <w:sz w:val="24"/>
           <w:szCs w:val="24"/>
-        </w:rPr>
-      </w:pPr>
-      <w:r>
-        <w:rPr>
-          <w:rFonts w:ascii="Times New Roman" w:eastAsia="Times New Roman" w:hAnsi="Times New Roman" w:cs="Times New Roman"/>
-          <w:sz w:val="24"/>
-          <w:szCs w:val="24"/>
+          <w:highlight w:val="green"/>
+        </w:rPr>
+      </w:pPr>
+      <w:r>
+        <w:rPr>
+          <w:rFonts w:ascii="Times New Roman" w:eastAsia="Times New Roman" w:hAnsi="Times New Roman" w:cs="Times New Roman"/>
+          <w:sz w:val="24"/>
+          <w:szCs w:val="24"/>
+          <w:highlight w:val="green"/>
         </w:rPr>
         <w:t>Display the five vowel totals in the five input boxes.</w:t>
       </w:r>
@@ -473,6 +504,8 @@
           <w:szCs w:val="24"/>
         </w:rPr>
       </w:pPr>
+      <w:bookmarkStart w:id="0" w:name="_GoBack"/>
+      <w:bookmarkEnd w:id="0"/>
       <w:r>
         <w:rPr>
           <w:rFonts w:ascii="Times New Roman" w:eastAsia="Times New Roman" w:hAnsi="Times New Roman" w:cs="Times New Roman"/>

</xml_diff>

<commit_message>
assignment 4 completed through half of step 6
</commit_message>
<xml_diff>
--- a/week4_dir/assignment4_dir/assignment4_notes1.docx
+++ b/week4_dir/assignment4_dir/assignment4_notes1.docx
@@ -504,6 +504,15 @@
           <w:szCs w:val="24"/>
         </w:rPr>
       </w:pPr>
+      <w:r>
+        <w:rPr>
+          <w:rFonts w:ascii="Times New Roman" w:eastAsia="Times New Roman" w:hAnsi="Times New Roman" w:cs="Times New Roman"/>
+          <w:sz w:val="24"/>
+          <w:szCs w:val="24"/>
+          <w:highlight w:val="green"/>
+        </w:rPr>
+        <w:t>Place the five vowel totals in an array and search through the array to see which letter appears most frequently in the input</w:t>
+      </w:r>
       <w:bookmarkStart w:id="0" w:name="_GoBack"/>
       <w:bookmarkEnd w:id="0"/>
       <w:r>
@@ -512,7 +521,7 @@
           <w:sz w:val="24"/>
           <w:szCs w:val="24"/>
         </w:rPr>
-        <w:t>Place the five vowel totals in an array and search through the array to see which letter appears most frequently in the input (Hint: think about using a variable called something like ‘</w:t>
+        <w:t xml:space="preserve"> (Hint: think about using a variable called something like ‘</w:t>
       </w:r>
       <w:proofErr w:type="spellStart"/>
       <w:r>

</xml_diff>

<commit_message>
Finished step 6 of assignment 4
Will do extra credit if time permits.
</commit_message>
<xml_diff>
--- a/week4_dir/assignment4_dir/assignment4_notes1.docx
+++ b/week4_dir/assignment4_dir/assignment4_notes1.docx
@@ -511,7 +511,56 @@
           <w:szCs w:val="24"/>
           <w:highlight w:val="green"/>
         </w:rPr>
-        <w:t>Place the five vowel totals in an array and search through the array to see which letter appears most frequently in the input</w:t>
+        <w:t xml:space="preserve">Place the five vowel totals in an array and search through the array to see which letter appears most frequently in the </w:t>
+      </w:r>
+      <w:r>
+        <w:rPr>
+          <w:rFonts w:ascii="Times New Roman" w:eastAsia="Times New Roman" w:hAnsi="Times New Roman" w:cs="Times New Roman"/>
+          <w:sz w:val="24"/>
+          <w:szCs w:val="24"/>
+          <w:highlight w:val="green"/>
+        </w:rPr>
+        <w:t>input (Hint: think about using a variable called something like ‘</w:t>
+      </w:r>
+      <w:proofErr w:type="spellStart"/>
+      <w:r>
+        <w:rPr>
+          <w:rFonts w:ascii="Times New Roman" w:eastAsia="Times New Roman" w:hAnsi="Times New Roman" w:cs="Times New Roman"/>
+          <w:sz w:val="24"/>
+          <w:szCs w:val="24"/>
+          <w:highlight w:val="green"/>
+        </w:rPr>
+        <w:t>biggestSoFar</w:t>
+      </w:r>
+      <w:proofErr w:type="spellEnd"/>
+      <w:r>
+        <w:rPr>
+          <w:rFonts w:ascii="Times New Roman" w:eastAsia="Times New Roman" w:hAnsi="Times New Roman" w:cs="Times New Roman"/>
+          <w:sz w:val="24"/>
+          <w:szCs w:val="24"/>
+          <w:highlight w:val="green"/>
+        </w:rPr>
+        <w:t xml:space="preserve">’). Change the background </w:t>
+      </w:r>
+      <w:proofErr w:type="spellStart"/>
+      <w:r>
+        <w:rPr>
+          <w:rFonts w:ascii="Times New Roman" w:eastAsia="Times New Roman" w:hAnsi="Times New Roman" w:cs="Times New Roman"/>
+          <w:sz w:val="24"/>
+          <w:szCs w:val="24"/>
+          <w:highlight w:val="green"/>
+        </w:rPr>
+        <w:t>colour</w:t>
+      </w:r>
+      <w:proofErr w:type="spellEnd"/>
+      <w:r>
+        <w:rPr>
+          <w:rFonts w:ascii="Times New Roman" w:eastAsia="Times New Roman" w:hAnsi="Times New Roman" w:cs="Times New Roman"/>
+          <w:sz w:val="24"/>
+          <w:szCs w:val="24"/>
+          <w:highlight w:val="green"/>
+        </w:rPr>
+        <w:t xml:space="preserve"> of the input box displaying the total of the most frequently occurring vowel to yellow or gold.</w:t>
       </w:r>
       <w:bookmarkStart w:id="0" w:name="_GoBack"/>
       <w:bookmarkEnd w:id="0"/>
@@ -521,43 +570,7 @@
           <w:sz w:val="24"/>
           <w:szCs w:val="24"/>
         </w:rPr>
-        <w:t xml:space="preserve"> (Hint: think about using a variable called something like ‘</w:t>
-      </w:r>
-      <w:proofErr w:type="spellStart"/>
-      <w:r>
-        <w:rPr>
-          <w:rFonts w:ascii="Times New Roman" w:eastAsia="Times New Roman" w:hAnsi="Times New Roman" w:cs="Times New Roman"/>
-          <w:sz w:val="24"/>
-          <w:szCs w:val="24"/>
-        </w:rPr>
-        <w:t>biggestSoFar</w:t>
-      </w:r>
-      <w:proofErr w:type="spellEnd"/>
-      <w:r>
-        <w:rPr>
-          <w:rFonts w:ascii="Times New Roman" w:eastAsia="Times New Roman" w:hAnsi="Times New Roman" w:cs="Times New Roman"/>
-          <w:sz w:val="24"/>
-          <w:szCs w:val="24"/>
-        </w:rPr>
-        <w:t xml:space="preserve">’). Change the background </w:t>
-      </w:r>
-      <w:proofErr w:type="spellStart"/>
-      <w:r>
-        <w:rPr>
-          <w:rFonts w:ascii="Times New Roman" w:eastAsia="Times New Roman" w:hAnsi="Times New Roman" w:cs="Times New Roman"/>
-          <w:sz w:val="24"/>
-          <w:szCs w:val="24"/>
-        </w:rPr>
-        <w:t>colour</w:t>
-      </w:r>
-      <w:proofErr w:type="spellEnd"/>
-      <w:r>
-        <w:rPr>
-          <w:rFonts w:ascii="Times New Roman" w:eastAsia="Times New Roman" w:hAnsi="Times New Roman" w:cs="Times New Roman"/>
-          <w:sz w:val="24"/>
-          <w:szCs w:val="24"/>
-        </w:rPr>
-        <w:t xml:space="preserve"> of the input box displaying the total of the most frequently occurring vowel to yellow or gold. To provide some evidence that you have gone beyond the requirements, you may wish (as an optional task) to also find the second and third most frequently occurring vowels in the input. Change the background </w:t>
+        <w:t xml:space="preserve"> To provide some evidence that you have gone beyond the requirements, you may wish (as an optional task) to also find the second and third most frequently occurring vowels in the input. Change the background </w:t>
       </w:r>
       <w:proofErr w:type="spellStart"/>
       <w:r>

</xml_diff>